<commit_message>
mapeamento RNDS - IPS
</commit_message>
<xml_diff>
--- a/Entregaveis/Guia Implementacao IPS Brasil/StructureDefinitionRNDS-IPS/DMapeamentoBRDiagnosticoLaboratorioClinico-ObservationResultsLaboratoryUVIPS.docx
+++ b/Entregaveis/Guia Implementacao IPS Brasil/StructureDefinitionRNDS-IPS/DMapeamentoBRDiagnosticoLaboratorioClinico-ObservationResultsLaboratoryUVIPS.docx
@@ -14,6 +14,7 @@
           <w:lang w:val="pt-BR"/>
         </w:rPr>
       </w:pPr>
+      <w:proofErr w:type="gramStart"/>
       <w:r>
         <w:rPr>
           <w:b/>
@@ -24,6 +25,7 @@
         </w:rPr>
         <w:t xml:space="preserve">Mapeamento  </w:t>
       </w:r>
+      <w:proofErr w:type="spellStart"/>
       <w:r>
         <w:rPr>
           <w:b/>
@@ -32,8 +34,10 @@
           <w:szCs w:val="28"/>
           <w:lang w:val="pt-BR"/>
         </w:rPr>
-        <w:t>BRDiagnosticoLaboratorioClinico-3.2.1</w:t>
+        <w:t>BRDiagnosticoLaboratorioClinico</w:t>
       </w:r>
+      <w:proofErr w:type="spellEnd"/>
+      <w:proofErr w:type="gramEnd"/>
       <w:r>
         <w:rPr>
           <w:b/>
@@ -42,7 +46,7 @@
           <w:szCs w:val="28"/>
           <w:lang w:val="pt-BR"/>
         </w:rPr>
-        <w:t xml:space="preserve"> </w:t>
+        <w:t xml:space="preserve">- </w:t>
       </w:r>
       <w:r>
         <w:rPr>
@@ -54,6 +58,7 @@
         </w:rPr>
         <w:t xml:space="preserve">para </w:t>
       </w:r>
+      <w:proofErr w:type="spellStart"/>
       <w:r>
         <w:rPr>
           <w:b/>
@@ -64,6 +69,7 @@
         </w:rPr>
         <w:t>Observation-results-uv-ips</w:t>
       </w:r>
+      <w:proofErr w:type="spellEnd"/>
       <w:r>
         <w:rPr>
           <w:b/>
@@ -74,6 +80,40 @@
         </w:rPr>
         <w:t xml:space="preserve"> </w:t>
       </w:r>
+    </w:p>
+    <w:p>
+      <w:pPr>
+        <w:spacing w:after="0"/>
+        <w:rPr>
+          <w:b/>
+          <w:bCs/>
+          <w:sz w:val="24"/>
+          <w:szCs w:val="28"/>
+          <w:lang w:val="pt-BR"/>
+        </w:rPr>
+      </w:pPr>
+      <w:r>
+        <w:rPr>
+          <w:b/>
+          <w:bCs/>
+          <w:sz w:val="24"/>
+          <w:szCs w:val="28"/>
+          <w:lang w:val="pt-BR"/>
+        </w:rPr>
+        <w:t xml:space="preserve">Recurso:  </w:t>
+      </w:r>
+      <w:proofErr w:type="spellStart"/>
+      <w:r>
+        <w:rPr>
+          <w:b/>
+          <w:bCs/>
+          <w:sz w:val="24"/>
+          <w:szCs w:val="28"/>
+          <w:lang w:val="pt-BR"/>
+        </w:rPr>
+        <w:t>Observation</w:t>
+      </w:r>
+      <w:proofErr w:type="spellEnd"/>
     </w:p>
     <w:p>
       <w:pPr>
@@ -117,13 +157,7 @@
         <w:rPr>
           <w:lang w:val="pt-BR"/>
         </w:rPr>
-        <w:t xml:space="preserve"> </w:t>
-      </w:r>
-      <w:r>
-        <w:rPr>
-          <w:lang w:val="pt-BR"/>
-        </w:rPr>
-        <w:t>(</w:t>
+        <w:t xml:space="preserve"> (</w:t>
       </w:r>
       <w:hyperlink r:id="rId5" w:history="1">
         <w:r>
@@ -248,19 +282,47 @@
         <w:rPr>
           <w:lang w:val="pt-BR"/>
         </w:rPr>
-        <w:t xml:space="preserve">chamada BRResultadoQualitativo. Essa tabela especializa os resultados qualitativos por categorias (Detectável, Ávidez, Presença, Positivo/Negativo e etc). Não foi optada a utilização da tabela do IPS GPS para Presença/Ausência chamada de </w:t>
+        <w:t>chamada BRResultadoQualitativo. Essa tabela especializa os resultados qualitativos por categorias (Detectável, Ávidez, Presença, Positivo/</w:t>
+      </w:r>
+      <w:proofErr w:type="gramStart"/>
+      <w:r>
+        <w:rPr>
+          <w:lang w:val="pt-BR"/>
+        </w:rPr>
+        <w:t>Negativo e etc</w:t>
+      </w:r>
+      <w:proofErr w:type="gramEnd"/>
+      <w:r>
+        <w:rPr>
+          <w:lang w:val="pt-BR"/>
+        </w:rPr>
+        <w:t xml:space="preserve">). Não foi optada a utilização da tabela do IPS GPS para Presença/Ausência chamada de </w:t>
       </w:r>
       <w:r>
         <w:rPr>
           <w:lang w:val="pt-BR"/>
         </w:rPr>
-        <w:t>Results Presence Absence - SNOMED CT IPS Free Set</w:t>
+        <w:t xml:space="preserve">Results Presence Absence - SNOMED CT IPS Free </w:t>
+      </w:r>
+      <w:proofErr w:type="gramStart"/>
+      <w:r>
+        <w:rPr>
+          <w:lang w:val="pt-BR"/>
+        </w:rPr>
+        <w:t>Set</w:t>
       </w:r>
       <w:r>
         <w:rPr>
           <w:lang w:val="pt-BR"/>
         </w:rPr>
-        <w:t xml:space="preserve">. </w:t>
+        <w:t>.</w:t>
+      </w:r>
+      <w:proofErr w:type="gramEnd"/>
+      <w:r>
+        <w:rPr>
+          <w:lang w:val="pt-BR"/>
+        </w:rPr>
+        <w:t xml:space="preserve"> </w:t>
       </w:r>
     </w:p>
     <w:p>
@@ -282,13 +344,27 @@
         <w:rPr>
           <w:lang w:val="pt-BR"/>
         </w:rPr>
-        <w:t>Results Presence Absence - SNOMED CT IPS Free Set</w:t>
+        <w:t xml:space="preserve">Results Presence Absence - SNOMED CT IPS Free </w:t>
+      </w:r>
+      <w:proofErr w:type="gramStart"/>
+      <w:r>
+        <w:rPr>
+          <w:lang w:val="pt-BR"/>
+        </w:rPr>
+        <w:t>Set</w:t>
       </w:r>
       <w:r>
         <w:rPr>
           <w:lang w:val="pt-BR"/>
         </w:rPr>
-        <w:t xml:space="preserve">. É um mapa de alta cardinalidade e baixa equivalência em decorrência da tabela de origem não ter sido devidamente construída com a ISO 12300 e ISO 21564. </w:t>
+        <w:t>.</w:t>
+      </w:r>
+      <w:proofErr w:type="gramEnd"/>
+      <w:r>
+        <w:rPr>
+          <w:lang w:val="pt-BR"/>
+        </w:rPr>
+        <w:t xml:space="preserve"> É um mapa de alta cardinalidade e baixa equivalência em decorrência da tabela de origem não ter sido devidamente construída com a ISO 12300 e ISO 21564. </w:t>
       </w:r>
       <w:r>
         <w:rPr>
@@ -378,74 +454,17 @@
         <w:tblLook w:val="04A0" w:firstRow="1" w:lastRow="0" w:firstColumn="1" w:lastColumn="0" w:noHBand="0" w:noVBand="1"/>
       </w:tblPr>
       <w:tblGrid>
-        <w:gridCol w:w="1413"/>
         <w:gridCol w:w="2410"/>
         <w:gridCol w:w="708"/>
         <w:gridCol w:w="2410"/>
-        <w:gridCol w:w="2126"/>
-        <w:gridCol w:w="2835"/>
+        <w:gridCol w:w="2264"/>
+        <w:gridCol w:w="2697"/>
         <w:gridCol w:w="2025"/>
       </w:tblGrid>
       <w:tr>
         <w:trPr>
           <w:trHeight w:val="330"/>
         </w:trPr>
-        <w:tc>
-          <w:tcPr>
-            <w:tcW w:w="1413" w:type="dxa"/>
-            <w:shd w:val="clear" w:color="auto" w:fill="D9D9D9" w:themeFill="background1" w:themeFillShade="D9"/>
-          </w:tcPr>
-          <w:p>
-            <w:pPr>
-              <w:rPr>
-                <w:rStyle w:val="constraints"/>
-                <w:rFonts w:ascii="Verdana" w:hAnsi="Verdana"/>
-                <w:b/>
-                <w:bCs/>
-                <w:sz w:val="17"/>
-                <w:szCs w:val="17"/>
-                <w:lang w:val="pt-BR"/>
-              </w:rPr>
-            </w:pPr>
-            <w:r>
-              <w:rPr>
-                <w:rStyle w:val="constraints"/>
-                <w:rFonts w:ascii="Verdana" w:hAnsi="Verdana"/>
-                <w:b/>
-                <w:bCs/>
-                <w:sz w:val="17"/>
-                <w:szCs w:val="17"/>
-                <w:lang w:val="pt-BR"/>
-              </w:rPr>
-              <w:t>R</w:t>
-            </w:r>
-            <w:r>
-              <w:rPr>
-                <w:rStyle w:val="constraints"/>
-                <w:b/>
-                <w:bCs/>
-              </w:rPr>
-              <w:t>e</w:t>
-            </w:r>
-            <w:r>
-              <w:rPr>
-                <w:rStyle w:val="constraints"/>
-                <w:b/>
-                <w:bCs/>
-                <w:lang w:val="pt-BR"/>
-              </w:rPr>
-              <w:t>c</w:t>
-            </w:r>
-            <w:r>
-              <w:rPr>
-                <w:rStyle w:val="constraints"/>
-                <w:b/>
-                <w:bCs/>
-              </w:rPr>
-              <w:t>urso</w:t>
-            </w:r>
-          </w:p>
-        </w:tc>
         <w:tc>
           <w:tcPr>
             <w:tcW w:w="2410" w:type="dxa"/>
@@ -586,7 +605,7 @@
         </w:tc>
         <w:tc>
           <w:tcPr>
-            <w:tcW w:w="2126" w:type="dxa"/>
+            <w:tcW w:w="2264" w:type="dxa"/>
             <w:shd w:val="clear" w:color="auto" w:fill="D9D9D9" w:themeFill="background1" w:themeFillShade="D9"/>
           </w:tcPr>
           <w:p>
@@ -615,7 +634,7 @@
         </w:tc>
         <w:tc>
           <w:tcPr>
-            <w:tcW w:w="2835" w:type="dxa"/>
+            <w:tcW w:w="2697" w:type="dxa"/>
             <w:shd w:val="clear" w:color="auto" w:fill="D9D9D9" w:themeFill="background1" w:themeFillShade="D9"/>
           </w:tcPr>
           <w:p>
@@ -646,7 +665,25 @@
                 <w:bCs/>
                 <w:lang w:val="pt-BR"/>
               </w:rPr>
-              <w:t>apeamento (FHIRPath)</w:t>
+              <w:t>apeamento (</w:t>
+            </w:r>
+            <w:proofErr w:type="spellStart"/>
+            <w:r>
+              <w:rPr>
+                <w:b/>
+                <w:bCs/>
+                <w:lang w:val="pt-BR"/>
+              </w:rPr>
+              <w:t>FHIRPath</w:t>
+            </w:r>
+            <w:proofErr w:type="spellEnd"/>
+            <w:r>
+              <w:rPr>
+                <w:b/>
+                <w:bCs/>
+                <w:lang w:val="pt-BR"/>
+              </w:rPr>
+              <w:t>)</w:t>
             </w:r>
           </w:p>
         </w:tc>
@@ -684,61 +721,6 @@
         <w:trPr>
           <w:trHeight w:val="330"/>
         </w:trPr>
-        <w:tc>
-          <w:tcPr>
-            <w:tcW w:w="1413" w:type="dxa"/>
-          </w:tcPr>
-          <w:p>
-            <w:pPr>
-              <w:rPr>
-                <w:rStyle w:val="constraints"/>
-                <w:rFonts w:ascii="Verdana" w:hAnsi="Verdana"/>
-                <w:i/>
-                <w:iCs/>
-                <w:sz w:val="17"/>
-                <w:szCs w:val="17"/>
-                <w:lang w:val="pt-BR"/>
-              </w:rPr>
-            </w:pPr>
-            <w:r>
-              <w:rPr>
-                <w:rStyle w:val="constraints"/>
-                <w:rFonts w:ascii="Verdana" w:hAnsi="Verdana"/>
-                <w:i/>
-                <w:iCs/>
-                <w:sz w:val="17"/>
-                <w:szCs w:val="17"/>
-                <w:lang w:val="pt-BR"/>
-              </w:rPr>
-              <w:t>O</w:t>
-            </w:r>
-            <w:r>
-              <w:rPr>
-                <w:rStyle w:val="constraints"/>
-                <w:i/>
-                <w:iCs/>
-              </w:rPr>
-              <w:t>b</w:t>
-            </w:r>
-            <w:r>
-              <w:rPr>
-                <w:rStyle w:val="constraints"/>
-                <w:i/>
-                <w:iCs/>
-                <w:lang w:val="pt-BR"/>
-              </w:rPr>
-              <w:t>s</w:t>
-            </w:r>
-            <w:r>
-              <w:rPr>
-                <w:rStyle w:val="constraints"/>
-                <w:i/>
-                <w:iCs/>
-              </w:rPr>
-              <w:t>ervation</w:t>
-            </w:r>
-          </w:p>
-        </w:tc>
         <w:tc>
           <w:tcPr>
             <w:tcW w:w="2410" w:type="dxa"/>
@@ -860,32 +842,55 @@
         </w:tc>
         <w:tc>
           <w:tcPr>
-            <w:tcW w:w="2126" w:type="dxa"/>
-          </w:tcPr>
-          <w:p>
-            <w:pPr>
-              <w:rPr>
-                <w:rFonts w:ascii="Verdana" w:hAnsi="Verdana"/>
-                <w:sz w:val="17"/>
-                <w:szCs w:val="17"/>
-                <w:lang w:val="pt-BR"/>
-              </w:rPr>
-            </w:pPr>
-          </w:p>
-        </w:tc>
-        <w:tc>
-          <w:tcPr>
-            <w:tcW w:w="2835" w:type="dxa"/>
-          </w:tcPr>
-          <w:p>
-            <w:pPr>
-              <w:rPr>
-                <w:rFonts w:ascii="Verdana" w:hAnsi="Verdana"/>
-                <w:sz w:val="17"/>
-                <w:szCs w:val="17"/>
-                <w:lang w:val="pt-BR"/>
-              </w:rPr>
-            </w:pPr>
+            <w:tcW w:w="2264" w:type="dxa"/>
+          </w:tcPr>
+          <w:p>
+            <w:pPr>
+              <w:rPr>
+                <w:rFonts w:ascii="Verdana" w:hAnsi="Verdana"/>
+                <w:sz w:val="17"/>
+                <w:szCs w:val="17"/>
+                <w:lang w:val="pt-BR"/>
+              </w:rPr>
+            </w:pPr>
+            <w:hyperlink r:id="rId6" w:anchor="/orgs/MS/sources/BRTerminologiaPatogeno/" w:history="1">
+              <w:proofErr w:type="spellStart"/>
+              <w:r>
+                <w:rPr>
+                  <w:rStyle w:val="Hyperlink"/>
+                  <w:rFonts w:ascii="Verdana" w:hAnsi="Verdana"/>
+                  <w:sz w:val="17"/>
+                  <w:szCs w:val="17"/>
+                  <w:lang w:val="pt-BR"/>
+                </w:rPr>
+                <w:t>BRTerminologiaPatogeno</w:t>
+              </w:r>
+              <w:proofErr w:type="spellEnd"/>
+            </w:hyperlink>
+          </w:p>
+        </w:tc>
+        <w:tc>
+          <w:tcPr>
+            <w:tcW w:w="2697" w:type="dxa"/>
+          </w:tcPr>
+          <w:p>
+            <w:pPr>
+              <w:rPr>
+                <w:rFonts w:ascii="Verdana" w:hAnsi="Verdana"/>
+                <w:sz w:val="17"/>
+                <w:szCs w:val="17"/>
+                <w:lang w:val="pt-BR"/>
+              </w:rPr>
+            </w:pPr>
+            <w:r>
+              <w:rPr>
+                <w:rFonts w:ascii="Verdana" w:hAnsi="Verdana"/>
+                <w:sz w:val="17"/>
+                <w:szCs w:val="17"/>
+                <w:lang w:val="pt-BR"/>
+              </w:rPr>
+              <w:t>-</w:t>
+            </w:r>
           </w:p>
         </w:tc>
         <w:tc>
@@ -901,6 +906,15 @@
                 <w:lang w:val="pt-BR"/>
               </w:rPr>
             </w:pPr>
+            <w:r>
+              <w:rPr>
+                <w:rFonts w:ascii="Verdana" w:hAnsi="Verdana"/>
+                <w:sz w:val="17"/>
+                <w:szCs w:val="17"/>
+                <w:lang w:val="pt-BR"/>
+              </w:rPr>
+              <w:t>-</w:t>
+            </w:r>
           </w:p>
         </w:tc>
       </w:tr>
@@ -908,58 +922,6 @@
         <w:trPr>
           <w:trHeight w:val="330"/>
         </w:trPr>
-        <w:tc>
-          <w:tcPr>
-            <w:tcW w:w="1413" w:type="dxa"/>
-          </w:tcPr>
-          <w:p>
-            <w:pPr>
-              <w:rPr>
-                <w:rStyle w:val="constraints"/>
-                <w:rFonts w:ascii="Verdana" w:hAnsi="Verdana"/>
-                <w:sz w:val="17"/>
-                <w:szCs w:val="17"/>
-              </w:rPr>
-            </w:pPr>
-            <w:r>
-              <w:rPr>
-                <w:rStyle w:val="constraints"/>
-                <w:rFonts w:ascii="Verdana" w:hAnsi="Verdana"/>
-                <w:i/>
-                <w:iCs/>
-                <w:sz w:val="17"/>
-                <w:szCs w:val="17"/>
-                <w:lang w:val="pt-BR"/>
-              </w:rPr>
-              <w:t>O</w:t>
-            </w:r>
-            <w:r>
-              <w:rPr>
-                <w:rStyle w:val="constraints"/>
-                <w:i/>
-                <w:iCs/>
-              </w:rPr>
-              <w:t>b</w:t>
-            </w:r>
-            <w:r>
-              <w:rPr>
-                <w:rStyle w:val="constraints"/>
-                <w:i/>
-                <w:iCs/>
-                <w:lang w:val="pt-BR"/>
-              </w:rPr>
-              <w:t>s</w:t>
-            </w:r>
-            <w:r>
-              <w:rPr>
-                <w:rStyle w:val="constraints"/>
-                <w:i/>
-                <w:iCs/>
-              </w:rPr>
-              <w:t>ervation</w:t>
-            </w:r>
-          </w:p>
-        </w:tc>
         <w:tc>
           <w:tcPr>
             <w:tcW w:w="2410" w:type="dxa"/>
@@ -989,6 +951,7 @@
                 <w:sz w:val="17"/>
                 <w:szCs w:val="17"/>
               </w:rPr>
+              <w:lastRenderedPageBreak/>
               <w:t>status</w:t>
             </w:r>
           </w:p>
@@ -1051,50 +1014,60 @@
         </w:tc>
         <w:tc>
           <w:tcPr>
-            <w:tcW w:w="2126" w:type="dxa"/>
-          </w:tcPr>
-          <w:p>
-            <w:pPr>
-              <w:rPr>
-                <w:rFonts w:ascii="Verdana" w:hAnsi="Verdana"/>
-                <w:sz w:val="17"/>
-                <w:szCs w:val="17"/>
-                <w:lang w:val="pt-BR"/>
-              </w:rPr>
-            </w:pPr>
-            <w:r>
-              <w:rPr>
-                <w:rFonts w:ascii="Verdana" w:hAnsi="Verdana"/>
-                <w:sz w:val="17"/>
-                <w:szCs w:val="17"/>
-                <w:lang w:val="pt-BR"/>
-              </w:rPr>
-              <w:t>ObservationStatus</w:t>
-            </w:r>
-          </w:p>
-        </w:tc>
-        <w:tc>
-          <w:tcPr>
-            <w:tcW w:w="2835" w:type="dxa"/>
-          </w:tcPr>
-          <w:p>
-            <w:pPr>
-              <w:rPr>
-                <w:rFonts w:ascii="Verdana" w:hAnsi="Verdana"/>
-                <w:sz w:val="17"/>
-                <w:szCs w:val="17"/>
-                <w:lang w:val="pt-BR"/>
-              </w:rPr>
-            </w:pPr>
-            <w:r>
-              <w:rPr>
-                <w:rFonts w:ascii="Verdana" w:hAnsi="Verdana"/>
-                <w:sz w:val="17"/>
-                <w:szCs w:val="17"/>
-                <w:lang w:val="pt-BR"/>
-              </w:rPr>
-              <w:t>Observation.status</w:t>
-            </w:r>
+            <w:tcW w:w="2264" w:type="dxa"/>
+          </w:tcPr>
+          <w:p>
+            <w:pPr>
+              <w:rPr>
+                <w:rFonts w:ascii="Verdana" w:hAnsi="Verdana"/>
+                <w:sz w:val="17"/>
+                <w:szCs w:val="17"/>
+                <w:lang w:val="pt-BR"/>
+              </w:rPr>
+            </w:pPr>
+            <w:hyperlink r:id="rId7" w:anchor="/orgs/HL7/collections/observation-status/" w:history="1">
+              <w:proofErr w:type="spellStart"/>
+              <w:r>
+                <w:rPr>
+                  <w:rStyle w:val="Hyperlink"/>
+                  <w:rFonts w:ascii="Verdana" w:hAnsi="Verdana"/>
+                  <w:sz w:val="17"/>
+                  <w:szCs w:val="17"/>
+                  <w:lang w:val="pt-BR"/>
+                </w:rPr>
+                <w:t>ObservationStatus</w:t>
+              </w:r>
+              <w:proofErr w:type="spellEnd"/>
+            </w:hyperlink>
+          </w:p>
+        </w:tc>
+        <w:tc>
+          <w:tcPr>
+            <w:tcW w:w="2697" w:type="dxa"/>
+          </w:tcPr>
+          <w:p>
+            <w:pPr>
+              <w:rPr>
+                <w:rFonts w:ascii="Verdana" w:hAnsi="Verdana"/>
+                <w:sz w:val="17"/>
+                <w:szCs w:val="17"/>
+                <w:lang w:val="pt-BR"/>
+              </w:rPr>
+            </w:pPr>
+            <w:hyperlink r:id="rId8" w:anchor="/orgs/HL7/collections/observation-status/" w:history="1">
+              <w:proofErr w:type="spellStart"/>
+              <w:r>
+                <w:rPr>
+                  <w:rStyle w:val="Hyperlink"/>
+                  <w:rFonts w:ascii="Verdana" w:hAnsi="Verdana"/>
+                  <w:sz w:val="17"/>
+                  <w:szCs w:val="17"/>
+                  <w:lang w:val="pt-BR"/>
+                </w:rPr>
+                <w:t>Observation.status</w:t>
+              </w:r>
+              <w:proofErr w:type="spellEnd"/>
+            </w:hyperlink>
           </w:p>
         </w:tc>
         <w:tc>
@@ -1110,15 +1083,20 @@
                 <w:lang w:val="pt-BR"/>
               </w:rPr>
             </w:pPr>
-            <w:r>
-              <w:rPr>
-                <w:rFonts w:ascii="Verdana" w:hAnsi="Verdana"/>
-                <w:sz w:val="17"/>
-                <w:szCs w:val="17"/>
-                <w:lang w:val="pt-BR"/>
-              </w:rPr>
-              <w:t>ObservationStatus</w:t>
-            </w:r>
+            <w:hyperlink r:id="rId9" w:anchor="/orgs/HL7/collections/observation-status/" w:history="1">
+              <w:proofErr w:type="spellStart"/>
+              <w:r>
+                <w:rPr>
+                  <w:rStyle w:val="Hyperlink"/>
+                  <w:rFonts w:ascii="Verdana" w:hAnsi="Verdana"/>
+                  <w:sz w:val="17"/>
+                  <w:szCs w:val="17"/>
+                  <w:lang w:val="pt-BR"/>
+                </w:rPr>
+                <w:t>ObservationStatus</w:t>
+              </w:r>
+              <w:proofErr w:type="spellEnd"/>
+            </w:hyperlink>
           </w:p>
         </w:tc>
       </w:tr>
@@ -1126,59 +1104,6 @@
         <w:trPr>
           <w:trHeight w:val="330"/>
         </w:trPr>
-        <w:tc>
-          <w:tcPr>
-            <w:tcW w:w="1413" w:type="dxa"/>
-          </w:tcPr>
-          <w:p>
-            <w:pPr>
-              <w:rPr>
-                <w:rStyle w:val="constraints"/>
-                <w:rFonts w:ascii="Verdana" w:hAnsi="Verdana"/>
-                <w:sz w:val="17"/>
-                <w:szCs w:val="17"/>
-              </w:rPr>
-            </w:pPr>
-            <w:r>
-              <w:rPr>
-                <w:rStyle w:val="constraints"/>
-                <w:rFonts w:ascii="Verdana" w:hAnsi="Verdana"/>
-                <w:i/>
-                <w:iCs/>
-                <w:sz w:val="17"/>
-                <w:szCs w:val="17"/>
-                <w:lang w:val="pt-BR"/>
-              </w:rPr>
-              <w:lastRenderedPageBreak/>
-              <w:t>O</w:t>
-            </w:r>
-            <w:r>
-              <w:rPr>
-                <w:rStyle w:val="constraints"/>
-                <w:i/>
-                <w:iCs/>
-              </w:rPr>
-              <w:t>b</w:t>
-            </w:r>
-            <w:r>
-              <w:rPr>
-                <w:rStyle w:val="constraints"/>
-                <w:i/>
-                <w:iCs/>
-                <w:lang w:val="pt-BR"/>
-              </w:rPr>
-              <w:t>s</w:t>
-            </w:r>
-            <w:r>
-              <w:rPr>
-                <w:rStyle w:val="constraints"/>
-                <w:i/>
-                <w:iCs/>
-              </w:rPr>
-              <w:t>ervation</w:t>
-            </w:r>
-          </w:p>
-        </w:tc>
         <w:tc>
           <w:tcPr>
             <w:tcW w:w="2410" w:type="dxa"/>
@@ -1271,50 +1196,60 @@
         </w:tc>
         <w:tc>
           <w:tcPr>
-            <w:tcW w:w="2126" w:type="dxa"/>
-          </w:tcPr>
-          <w:p>
-            <w:pPr>
-              <w:rPr>
-                <w:rFonts w:ascii="Verdana" w:hAnsi="Verdana"/>
-                <w:sz w:val="17"/>
-                <w:szCs w:val="17"/>
-                <w:lang w:val="pt-BR"/>
-              </w:rPr>
-            </w:pPr>
-            <w:r>
-              <w:rPr>
-                <w:rFonts w:ascii="Verdana" w:hAnsi="Verdana"/>
-                <w:sz w:val="17"/>
-                <w:szCs w:val="17"/>
-                <w:lang w:val="pt-BR"/>
-              </w:rPr>
-              <w:t>BRSubgrupoTabelaSUS</w:t>
-            </w:r>
-          </w:p>
-        </w:tc>
-        <w:tc>
-          <w:tcPr>
-            <w:tcW w:w="2835" w:type="dxa"/>
-          </w:tcPr>
-          <w:p>
-            <w:pPr>
-              <w:rPr>
-                <w:rFonts w:ascii="Verdana" w:hAnsi="Verdana"/>
-                <w:sz w:val="17"/>
-                <w:szCs w:val="17"/>
-                <w:lang w:val="pt-BR"/>
-              </w:rPr>
-            </w:pPr>
-            <w:r>
-              <w:rPr>
-                <w:rFonts w:ascii="Verdana" w:hAnsi="Verdana"/>
-                <w:sz w:val="17"/>
-                <w:szCs w:val="17"/>
-                <w:lang w:val="pt-BR"/>
-              </w:rPr>
-              <w:t>Observation.category</w:t>
-            </w:r>
+            <w:tcW w:w="2264" w:type="dxa"/>
+          </w:tcPr>
+          <w:p>
+            <w:pPr>
+              <w:rPr>
+                <w:rFonts w:ascii="Verdana" w:hAnsi="Verdana"/>
+                <w:sz w:val="17"/>
+                <w:szCs w:val="17"/>
+                <w:lang w:val="pt-BR"/>
+              </w:rPr>
+            </w:pPr>
+            <w:hyperlink r:id="rId10" w:anchor="/orgs/MS/sources/BRSubgrupoTabelaSUS/" w:history="1">
+              <w:proofErr w:type="spellStart"/>
+              <w:r>
+                <w:rPr>
+                  <w:rStyle w:val="Hyperlink"/>
+                  <w:rFonts w:ascii="Verdana" w:hAnsi="Verdana"/>
+                  <w:sz w:val="17"/>
+                  <w:szCs w:val="17"/>
+                  <w:lang w:val="pt-BR"/>
+                </w:rPr>
+                <w:t>BRSubgrupoTabelaSUS</w:t>
+              </w:r>
+              <w:proofErr w:type="spellEnd"/>
+            </w:hyperlink>
+          </w:p>
+        </w:tc>
+        <w:tc>
+          <w:tcPr>
+            <w:tcW w:w="2697" w:type="dxa"/>
+          </w:tcPr>
+          <w:p>
+            <w:pPr>
+              <w:rPr>
+                <w:rFonts w:ascii="Verdana" w:hAnsi="Verdana"/>
+                <w:sz w:val="17"/>
+                <w:szCs w:val="17"/>
+                <w:lang w:val="pt-BR"/>
+              </w:rPr>
+            </w:pPr>
+            <w:hyperlink r:id="rId11" w:anchor="/orgs/HL7/sources/ObservationCategoryCodes/" w:history="1">
+              <w:proofErr w:type="spellStart"/>
+              <w:r>
+                <w:rPr>
+                  <w:rStyle w:val="Hyperlink"/>
+                  <w:rFonts w:ascii="Verdana" w:hAnsi="Verdana"/>
+                  <w:sz w:val="17"/>
+                  <w:szCs w:val="17"/>
+                  <w:lang w:val="pt-BR"/>
+                </w:rPr>
+                <w:t>Observation.category</w:t>
+              </w:r>
+              <w:proofErr w:type="spellEnd"/>
+            </w:hyperlink>
           </w:p>
         </w:tc>
         <w:tc>
@@ -1330,15 +1265,41 @@
                 <w:lang w:val="pt-BR"/>
               </w:rPr>
             </w:pPr>
-            <w:r>
-              <w:rPr>
-                <w:rFonts w:ascii="Verdana" w:hAnsi="Verdana"/>
-                <w:sz w:val="17"/>
-                <w:szCs w:val="17"/>
-                <w:lang w:val="pt-BR"/>
-              </w:rPr>
-              <w:t>ObservationCategoryCodes</w:t>
-            </w:r>
+            <w:hyperlink r:id="rId12" w:anchor="/orgs/HL7/sources/ObservationCategoryCodes/" w:history="1">
+              <w:proofErr w:type="spellStart"/>
+              <w:r>
+                <w:rPr>
+                  <w:rStyle w:val="Hyperlink"/>
+                  <w:rFonts w:ascii="Verdana" w:hAnsi="Verdana"/>
+                  <w:sz w:val="17"/>
+                  <w:szCs w:val="17"/>
+                  <w:lang w:val="pt-BR"/>
+                </w:rPr>
+                <w:t>ObservationCategoryCodes</w:t>
+              </w:r>
+              <w:proofErr w:type="spellEnd"/>
+            </w:hyperlink>
+            <w:r>
+              <w:rPr>
+                <w:rFonts w:ascii="Verdana" w:hAnsi="Verdana"/>
+                <w:sz w:val="17"/>
+                <w:szCs w:val="17"/>
+                <w:lang w:val="pt-BR"/>
+              </w:rPr>
+              <w:t xml:space="preserve"> – valor fixo = </w:t>
+            </w:r>
+            <w:proofErr w:type="spellStart"/>
+            <w:r>
+              <w:rPr>
+                <w:rFonts w:ascii="Verdana" w:hAnsi="Verdana"/>
+                <w:color w:val="2E74B5" w:themeColor="accent5" w:themeShade="BF"/>
+                <w:sz w:val="17"/>
+                <w:szCs w:val="17"/>
+                <w:lang w:val="pt-BR"/>
+              </w:rPr>
+              <w:t>laboratory</w:t>
+            </w:r>
+            <w:proofErr w:type="spellEnd"/>
           </w:p>
         </w:tc>
       </w:tr>
@@ -1346,58 +1307,6 @@
         <w:trPr>
           <w:trHeight w:val="330"/>
         </w:trPr>
-        <w:tc>
-          <w:tcPr>
-            <w:tcW w:w="1413" w:type="dxa"/>
-          </w:tcPr>
-          <w:p>
-            <w:pPr>
-              <w:rPr>
-                <w:rStyle w:val="constraints"/>
-                <w:rFonts w:ascii="Verdana" w:hAnsi="Verdana"/>
-                <w:sz w:val="17"/>
-                <w:szCs w:val="17"/>
-              </w:rPr>
-            </w:pPr>
-            <w:r>
-              <w:rPr>
-                <w:rStyle w:val="constraints"/>
-                <w:rFonts w:ascii="Verdana" w:hAnsi="Verdana"/>
-                <w:i/>
-                <w:iCs/>
-                <w:sz w:val="17"/>
-                <w:szCs w:val="17"/>
-                <w:lang w:val="pt-BR"/>
-              </w:rPr>
-              <w:t>O</w:t>
-            </w:r>
-            <w:r>
-              <w:rPr>
-                <w:rStyle w:val="constraints"/>
-                <w:i/>
-                <w:iCs/>
-              </w:rPr>
-              <w:t>b</w:t>
-            </w:r>
-            <w:r>
-              <w:rPr>
-                <w:rStyle w:val="constraints"/>
-                <w:i/>
-                <w:iCs/>
-                <w:lang w:val="pt-BR"/>
-              </w:rPr>
-              <w:t>s</w:t>
-            </w:r>
-            <w:r>
-              <w:rPr>
-                <w:rStyle w:val="constraints"/>
-                <w:i/>
-                <w:iCs/>
-              </w:rPr>
-              <w:t>ervation</w:t>
-            </w:r>
-          </w:p>
-        </w:tc>
         <w:tc>
           <w:tcPr>
             <w:tcW w:w="2410" w:type="dxa"/>
@@ -1479,31 +1388,36 @@
         </w:tc>
         <w:tc>
           <w:tcPr>
-            <w:tcW w:w="2126" w:type="dxa"/>
-          </w:tcPr>
-          <w:p>
-            <w:pPr>
-              <w:rPr>
-                <w:rFonts w:ascii="Verdana" w:hAnsi="Verdana"/>
-                <w:sz w:val="17"/>
-                <w:szCs w:val="17"/>
-                <w:lang w:val="pt-BR"/>
-              </w:rPr>
-            </w:pPr>
-            <w:r>
-              <w:rPr>
-                <w:rFonts w:ascii="Verdana" w:hAnsi="Verdana"/>
-                <w:sz w:val="17"/>
-                <w:szCs w:val="17"/>
-                <w:lang w:val="pt-BR"/>
-              </w:rPr>
-              <w:t>BRNomeExameLOINC</w:t>
-            </w:r>
-          </w:p>
-        </w:tc>
-        <w:tc>
-          <w:tcPr>
-            <w:tcW w:w="2835" w:type="dxa"/>
+            <w:tcW w:w="2264" w:type="dxa"/>
+          </w:tcPr>
+          <w:p>
+            <w:pPr>
+              <w:rPr>
+                <w:rFonts w:ascii="Verdana" w:hAnsi="Verdana"/>
+                <w:sz w:val="17"/>
+                <w:szCs w:val="17"/>
+                <w:lang w:val="pt-BR"/>
+              </w:rPr>
+            </w:pPr>
+            <w:hyperlink r:id="rId13" w:anchor="/orgs/MS/sources/BRNomeExameLOINC/" w:history="1">
+              <w:proofErr w:type="spellStart"/>
+              <w:r>
+                <w:rPr>
+                  <w:rStyle w:val="Hyperlink"/>
+                  <w:rFonts w:ascii="Verdana" w:hAnsi="Verdana"/>
+                  <w:sz w:val="17"/>
+                  <w:szCs w:val="17"/>
+                  <w:lang w:val="pt-BR"/>
+                </w:rPr>
+                <w:t>BRNomeExameLOINC</w:t>
+              </w:r>
+              <w:proofErr w:type="spellEnd"/>
+            </w:hyperlink>
+          </w:p>
+        </w:tc>
+        <w:tc>
+          <w:tcPr>
+            <w:tcW w:w="2697" w:type="dxa"/>
           </w:tcPr>
           <w:p>
             <w:pPr>
@@ -1535,18 +1449,21 @@
                 <w:rFonts w:ascii="Verdana" w:hAnsi="Verdana"/>
                 <w:sz w:val="17"/>
                 <w:szCs w:val="17"/>
-                <w:lang w:val="pt-BR"/>
-              </w:rPr>
-            </w:pPr>
-            <w:r>
-              <w:rPr>
-                <w:rFonts w:ascii="Verdana" w:hAnsi="Verdana"/>
-                <w:sz w:val="17"/>
-                <w:szCs w:val="17"/>
-                <w:lang w:val="pt-BR"/>
-              </w:rPr>
-              <w:t>LOINCCodes</w:t>
-            </w:r>
+                <w:lang w:val="en-US"/>
+              </w:rPr>
+            </w:pPr>
+            <w:hyperlink r:id="rId14" w:anchor="/orgs/HL7/collections/results-laboratory-observations-uv-ips/" w:history="1">
+              <w:r>
+                <w:rPr>
+                  <w:rStyle w:val="Hyperlink"/>
+                  <w:rFonts w:ascii="Verdana" w:hAnsi="Verdana"/>
+                  <w:sz w:val="17"/>
+                  <w:szCs w:val="17"/>
+                  <w:lang w:val="en-US"/>
+                </w:rPr>
+                <w:t>Results Laboratory Observation IPS (LOINC)</w:t>
+              </w:r>
+            </w:hyperlink>
           </w:p>
         </w:tc>
       </w:tr>
@@ -1554,58 +1471,6 @@
         <w:trPr>
           <w:trHeight w:val="330"/>
         </w:trPr>
-        <w:tc>
-          <w:tcPr>
-            <w:tcW w:w="1413" w:type="dxa"/>
-          </w:tcPr>
-          <w:p>
-            <w:pPr>
-              <w:rPr>
-                <w:rStyle w:val="constraints"/>
-                <w:rFonts w:ascii="Verdana" w:hAnsi="Verdana"/>
-                <w:sz w:val="17"/>
-                <w:szCs w:val="17"/>
-              </w:rPr>
-            </w:pPr>
-            <w:r>
-              <w:rPr>
-                <w:rStyle w:val="constraints"/>
-                <w:rFonts w:ascii="Verdana" w:hAnsi="Verdana"/>
-                <w:i/>
-                <w:iCs/>
-                <w:sz w:val="17"/>
-                <w:szCs w:val="17"/>
-                <w:lang w:val="pt-BR"/>
-              </w:rPr>
-              <w:t>O</w:t>
-            </w:r>
-            <w:r>
-              <w:rPr>
-                <w:rStyle w:val="constraints"/>
-                <w:i/>
-                <w:iCs/>
-              </w:rPr>
-              <w:t>b</w:t>
-            </w:r>
-            <w:r>
-              <w:rPr>
-                <w:rStyle w:val="constraints"/>
-                <w:i/>
-                <w:iCs/>
-                <w:lang w:val="pt-BR"/>
-              </w:rPr>
-              <w:t>s</w:t>
-            </w:r>
-            <w:r>
-              <w:rPr>
-                <w:rStyle w:val="constraints"/>
-                <w:i/>
-                <w:iCs/>
-              </w:rPr>
-              <w:t>ervation</w:t>
-            </w:r>
-          </w:p>
-        </w:tc>
         <w:tc>
           <w:tcPr>
             <w:tcW w:w="2410" w:type="dxa"/>
@@ -1696,22 +1561,22 @@
         </w:tc>
         <w:tc>
           <w:tcPr>
-            <w:tcW w:w="2126" w:type="dxa"/>
-          </w:tcPr>
-          <w:p>
-            <w:pPr>
-              <w:rPr>
-                <w:rFonts w:ascii="Verdana" w:hAnsi="Verdana"/>
-                <w:sz w:val="17"/>
-                <w:szCs w:val="17"/>
-                <w:lang w:val="pt-BR"/>
-              </w:rPr>
-            </w:pPr>
-          </w:p>
-        </w:tc>
-        <w:tc>
-          <w:tcPr>
-            <w:tcW w:w="2835" w:type="dxa"/>
+            <w:tcW w:w="2264" w:type="dxa"/>
+          </w:tcPr>
+          <w:p>
+            <w:pPr>
+              <w:rPr>
+                <w:rFonts w:ascii="Verdana" w:hAnsi="Verdana"/>
+                <w:sz w:val="17"/>
+                <w:szCs w:val="17"/>
+                <w:lang w:val="pt-BR"/>
+              </w:rPr>
+            </w:pPr>
+          </w:p>
+        </w:tc>
+        <w:tc>
+          <w:tcPr>
+            <w:tcW w:w="2697" w:type="dxa"/>
           </w:tcPr>
           <w:p>
             <w:pPr>
@@ -1753,58 +1618,6 @@
         <w:trPr>
           <w:trHeight w:val="330"/>
         </w:trPr>
-        <w:tc>
-          <w:tcPr>
-            <w:tcW w:w="1413" w:type="dxa"/>
-          </w:tcPr>
-          <w:p>
-            <w:pPr>
-              <w:rPr>
-                <w:rStyle w:val="constraints"/>
-                <w:rFonts w:ascii="Verdana" w:hAnsi="Verdana"/>
-                <w:sz w:val="17"/>
-                <w:szCs w:val="17"/>
-              </w:rPr>
-            </w:pPr>
-            <w:r>
-              <w:rPr>
-                <w:rStyle w:val="constraints"/>
-                <w:rFonts w:ascii="Verdana" w:hAnsi="Verdana"/>
-                <w:i/>
-                <w:iCs/>
-                <w:sz w:val="17"/>
-                <w:szCs w:val="17"/>
-                <w:lang w:val="pt-BR"/>
-              </w:rPr>
-              <w:t>O</w:t>
-            </w:r>
-            <w:r>
-              <w:rPr>
-                <w:rStyle w:val="constraints"/>
-                <w:i/>
-                <w:iCs/>
-              </w:rPr>
-              <w:t>b</w:t>
-            </w:r>
-            <w:r>
-              <w:rPr>
-                <w:rStyle w:val="constraints"/>
-                <w:i/>
-                <w:iCs/>
-                <w:lang w:val="pt-BR"/>
-              </w:rPr>
-              <w:t>s</w:t>
-            </w:r>
-            <w:r>
-              <w:rPr>
-                <w:rStyle w:val="constraints"/>
-                <w:i/>
-                <w:iCs/>
-              </w:rPr>
-              <w:t>ervation</w:t>
-            </w:r>
-          </w:p>
-        </w:tc>
         <w:tc>
           <w:tcPr>
             <w:tcW w:w="2410" w:type="dxa"/>
@@ -1885,22 +1698,22 @@
         </w:tc>
         <w:tc>
           <w:tcPr>
-            <w:tcW w:w="2126" w:type="dxa"/>
-          </w:tcPr>
-          <w:p>
-            <w:pPr>
-              <w:rPr>
-                <w:rFonts w:ascii="Verdana" w:hAnsi="Verdana"/>
-                <w:sz w:val="17"/>
-                <w:szCs w:val="17"/>
-                <w:lang w:val="pt-BR"/>
-              </w:rPr>
-            </w:pPr>
-          </w:p>
-        </w:tc>
-        <w:tc>
-          <w:tcPr>
-            <w:tcW w:w="2835" w:type="dxa"/>
+            <w:tcW w:w="2264" w:type="dxa"/>
+          </w:tcPr>
+          <w:p>
+            <w:pPr>
+              <w:rPr>
+                <w:rFonts w:ascii="Verdana" w:hAnsi="Verdana"/>
+                <w:sz w:val="17"/>
+                <w:szCs w:val="17"/>
+                <w:lang w:val="pt-BR"/>
+              </w:rPr>
+            </w:pPr>
+          </w:p>
+        </w:tc>
+        <w:tc>
+          <w:tcPr>
+            <w:tcW w:w="2697" w:type="dxa"/>
           </w:tcPr>
           <w:p>
             <w:pPr>
@@ -1942,58 +1755,6 @@
         <w:trPr>
           <w:trHeight w:val="330"/>
         </w:trPr>
-        <w:tc>
-          <w:tcPr>
-            <w:tcW w:w="1413" w:type="dxa"/>
-          </w:tcPr>
-          <w:p>
-            <w:pPr>
-              <w:rPr>
-                <w:rStyle w:val="constraints"/>
-                <w:rFonts w:ascii="Verdana" w:hAnsi="Verdana"/>
-                <w:sz w:val="17"/>
-                <w:szCs w:val="17"/>
-              </w:rPr>
-            </w:pPr>
-            <w:r>
-              <w:rPr>
-                <w:rStyle w:val="constraints"/>
-                <w:rFonts w:ascii="Verdana" w:hAnsi="Verdana"/>
-                <w:i/>
-                <w:iCs/>
-                <w:sz w:val="17"/>
-                <w:szCs w:val="17"/>
-                <w:lang w:val="pt-BR"/>
-              </w:rPr>
-              <w:t>O</w:t>
-            </w:r>
-            <w:r>
-              <w:rPr>
-                <w:rStyle w:val="constraints"/>
-                <w:i/>
-                <w:iCs/>
-              </w:rPr>
-              <w:t>b</w:t>
-            </w:r>
-            <w:r>
-              <w:rPr>
-                <w:rStyle w:val="constraints"/>
-                <w:i/>
-                <w:iCs/>
-                <w:lang w:val="pt-BR"/>
-              </w:rPr>
-              <w:t>s</w:t>
-            </w:r>
-            <w:r>
-              <w:rPr>
-                <w:rStyle w:val="constraints"/>
-                <w:i/>
-                <w:iCs/>
-              </w:rPr>
-              <w:t>ervation</w:t>
-            </w:r>
-          </w:p>
-        </w:tc>
         <w:tc>
           <w:tcPr>
             <w:tcW w:w="2410" w:type="dxa"/>
@@ -2109,22 +1870,22 @@
         </w:tc>
         <w:tc>
           <w:tcPr>
-            <w:tcW w:w="2126" w:type="dxa"/>
-          </w:tcPr>
-          <w:p>
-            <w:pPr>
-              <w:rPr>
-                <w:rFonts w:ascii="Verdana" w:hAnsi="Verdana"/>
-                <w:sz w:val="17"/>
-                <w:szCs w:val="17"/>
-                <w:lang w:val="pt-BR"/>
-              </w:rPr>
-            </w:pPr>
-          </w:p>
-        </w:tc>
-        <w:tc>
-          <w:tcPr>
-            <w:tcW w:w="2835" w:type="dxa"/>
+            <w:tcW w:w="2264" w:type="dxa"/>
+          </w:tcPr>
+          <w:p>
+            <w:pPr>
+              <w:rPr>
+                <w:rFonts w:ascii="Verdana" w:hAnsi="Verdana"/>
+                <w:sz w:val="17"/>
+                <w:szCs w:val="17"/>
+                <w:lang w:val="pt-BR"/>
+              </w:rPr>
+            </w:pPr>
+          </w:p>
+        </w:tc>
+        <w:tc>
+          <w:tcPr>
+            <w:tcW w:w="2697" w:type="dxa"/>
           </w:tcPr>
           <w:p>
             <w:pPr>
@@ -2166,60 +1927,6 @@
         <w:trPr>
           <w:trHeight w:val="330"/>
         </w:trPr>
-        <w:tc>
-          <w:tcPr>
-            <w:tcW w:w="1413" w:type="dxa"/>
-          </w:tcPr>
-          <w:p>
-            <w:pPr>
-              <w:rPr>
-                <w:rStyle w:val="constraints"/>
-                <w:rFonts w:ascii="Verdana" w:hAnsi="Verdana"/>
-                <w:i/>
-                <w:iCs/>
-                <w:sz w:val="17"/>
-                <w:szCs w:val="17"/>
-              </w:rPr>
-            </w:pPr>
-            <w:r>
-              <w:rPr>
-                <w:rStyle w:val="constraints"/>
-                <w:rFonts w:ascii="Verdana" w:hAnsi="Verdana"/>
-                <w:i/>
-                <w:iCs/>
-                <w:sz w:val="17"/>
-                <w:szCs w:val="17"/>
-                <w:lang w:val="pt-BR"/>
-              </w:rPr>
-              <w:t>O</w:t>
-            </w:r>
-            <w:r>
-              <w:rPr>
-                <w:rStyle w:val="constraints"/>
-                <w:i/>
-                <w:iCs/>
-              </w:rPr>
-              <w:t>b</w:t>
-            </w:r>
-            <w:r>
-              <w:rPr>
-                <w:rStyle w:val="constraints"/>
-                <w:i/>
-                <w:iCs/>
-                <w:lang w:val="pt-BR"/>
-              </w:rPr>
-              <w:t>s</w:t>
-            </w:r>
-            <w:r>
-              <w:rPr>
-                <w:rStyle w:val="constraints"/>
-                <w:i/>
-                <w:iCs/>
-              </w:rPr>
-              <w:t>ervation</w:t>
-            </w:r>
-          </w:p>
-        </w:tc>
         <w:tc>
           <w:tcPr>
             <w:tcW w:w="2410" w:type="dxa"/>
@@ -2322,7 +2029,7 @@
         </w:tc>
         <w:tc>
           <w:tcPr>
-            <w:tcW w:w="2126" w:type="dxa"/>
+            <w:tcW w:w="2264" w:type="dxa"/>
           </w:tcPr>
           <w:p>
             <w:pPr>
@@ -2339,7 +2046,7 @@
         </w:tc>
         <w:tc>
           <w:tcPr>
-            <w:tcW w:w="2835" w:type="dxa"/>
+            <w:tcW w:w="2697" w:type="dxa"/>
           </w:tcPr>
           <w:p>
             <w:pPr>
@@ -2387,58 +2094,6 @@
         <w:trPr>
           <w:trHeight w:val="330"/>
         </w:trPr>
-        <w:tc>
-          <w:tcPr>
-            <w:tcW w:w="1413" w:type="dxa"/>
-          </w:tcPr>
-          <w:p>
-            <w:pPr>
-              <w:rPr>
-                <w:rStyle w:val="constraints"/>
-                <w:rFonts w:ascii="Verdana" w:hAnsi="Verdana"/>
-                <w:sz w:val="17"/>
-                <w:szCs w:val="17"/>
-              </w:rPr>
-            </w:pPr>
-            <w:r>
-              <w:rPr>
-                <w:rStyle w:val="constraints"/>
-                <w:rFonts w:ascii="Verdana" w:hAnsi="Verdana"/>
-                <w:i/>
-                <w:iCs/>
-                <w:sz w:val="17"/>
-                <w:szCs w:val="17"/>
-                <w:lang w:val="pt-BR"/>
-              </w:rPr>
-              <w:t>O</w:t>
-            </w:r>
-            <w:r>
-              <w:rPr>
-                <w:rStyle w:val="constraints"/>
-                <w:i/>
-                <w:iCs/>
-              </w:rPr>
-              <w:t>b</w:t>
-            </w:r>
-            <w:r>
-              <w:rPr>
-                <w:rStyle w:val="constraints"/>
-                <w:i/>
-                <w:iCs/>
-                <w:lang w:val="pt-BR"/>
-              </w:rPr>
-              <w:t>s</w:t>
-            </w:r>
-            <w:r>
-              <w:rPr>
-                <w:rStyle w:val="constraints"/>
-                <w:i/>
-                <w:iCs/>
-              </w:rPr>
-              <w:t>ervation</w:t>
-            </w:r>
-          </w:p>
-        </w:tc>
         <w:tc>
           <w:tcPr>
             <w:tcW w:w="2410" w:type="dxa"/>
@@ -2519,22 +2174,22 @@
         </w:tc>
         <w:tc>
           <w:tcPr>
-            <w:tcW w:w="2126" w:type="dxa"/>
-          </w:tcPr>
-          <w:p>
-            <w:pPr>
-              <w:rPr>
-                <w:rFonts w:ascii="Verdana" w:hAnsi="Verdana"/>
-                <w:sz w:val="17"/>
-                <w:szCs w:val="17"/>
-                <w:lang w:val="pt-BR"/>
-              </w:rPr>
-            </w:pPr>
-          </w:p>
-        </w:tc>
-        <w:tc>
-          <w:tcPr>
-            <w:tcW w:w="2835" w:type="dxa"/>
+            <w:tcW w:w="2264" w:type="dxa"/>
+          </w:tcPr>
+          <w:p>
+            <w:pPr>
+              <w:rPr>
+                <w:rFonts w:ascii="Verdana" w:hAnsi="Verdana"/>
+                <w:sz w:val="17"/>
+                <w:szCs w:val="17"/>
+                <w:lang w:val="pt-BR"/>
+              </w:rPr>
+            </w:pPr>
+          </w:p>
+        </w:tc>
+        <w:tc>
+          <w:tcPr>
+            <w:tcW w:w="2697" w:type="dxa"/>
           </w:tcPr>
           <w:p>
             <w:pPr>
@@ -2576,58 +2231,6 @@
         <w:trPr>
           <w:trHeight w:val="330"/>
         </w:trPr>
-        <w:tc>
-          <w:tcPr>
-            <w:tcW w:w="1413" w:type="dxa"/>
-          </w:tcPr>
-          <w:p>
-            <w:pPr>
-              <w:rPr>
-                <w:rStyle w:val="constraints"/>
-                <w:rFonts w:ascii="Verdana" w:hAnsi="Verdana"/>
-                <w:sz w:val="17"/>
-                <w:szCs w:val="17"/>
-              </w:rPr>
-            </w:pPr>
-            <w:r>
-              <w:rPr>
-                <w:rStyle w:val="constraints"/>
-                <w:rFonts w:ascii="Verdana" w:hAnsi="Verdana"/>
-                <w:i/>
-                <w:iCs/>
-                <w:sz w:val="17"/>
-                <w:szCs w:val="17"/>
-                <w:lang w:val="pt-BR"/>
-              </w:rPr>
-              <w:t>O</w:t>
-            </w:r>
-            <w:r>
-              <w:rPr>
-                <w:rStyle w:val="constraints"/>
-                <w:i/>
-                <w:iCs/>
-              </w:rPr>
-              <w:t>b</w:t>
-            </w:r>
-            <w:r>
-              <w:rPr>
-                <w:rStyle w:val="constraints"/>
-                <w:i/>
-                <w:iCs/>
-                <w:lang w:val="pt-BR"/>
-              </w:rPr>
-              <w:t>s</w:t>
-            </w:r>
-            <w:r>
-              <w:rPr>
-                <w:rStyle w:val="constraints"/>
-                <w:i/>
-                <w:iCs/>
-              </w:rPr>
-              <w:t>ervation</w:t>
-            </w:r>
-          </w:p>
-        </w:tc>
         <w:tc>
           <w:tcPr>
             <w:tcW w:w="2410" w:type="dxa"/>
@@ -2708,31 +2311,45 @@
         </w:tc>
         <w:tc>
           <w:tcPr>
-            <w:tcW w:w="2126" w:type="dxa"/>
-          </w:tcPr>
-          <w:p>
-            <w:pPr>
-              <w:rPr>
-                <w:rFonts w:ascii="Verdana" w:hAnsi="Verdana"/>
-                <w:sz w:val="17"/>
-                <w:szCs w:val="17"/>
-                <w:lang w:val="pt-BR"/>
-              </w:rPr>
-            </w:pPr>
-            <w:r>
-              <w:rPr>
-                <w:rFonts w:ascii="Verdana" w:hAnsi="Verdana"/>
-                <w:sz w:val="17"/>
-                <w:szCs w:val="17"/>
-                <w:lang w:val="pt-BR"/>
-              </w:rPr>
-              <w:t>BRResultadoQualitativoExame</w:t>
-            </w:r>
-          </w:p>
-        </w:tc>
-        <w:tc>
-          <w:tcPr>
-            <w:tcW w:w="2835" w:type="dxa"/>
+            <w:tcW w:w="2264" w:type="dxa"/>
+          </w:tcPr>
+          <w:p>
+            <w:pPr>
+              <w:rPr>
+                <w:rFonts w:ascii="Verdana" w:hAnsi="Verdana"/>
+                <w:sz w:val="17"/>
+                <w:szCs w:val="17"/>
+                <w:lang w:val="pt-BR"/>
+              </w:rPr>
+            </w:pPr>
+            <w:proofErr w:type="spellStart"/>
+            <w:r>
+              <w:rPr>
+                <w:rFonts w:ascii="Verdana" w:hAnsi="Verdana"/>
+                <w:sz w:val="17"/>
+                <w:szCs w:val="17"/>
+                <w:lang w:val="pt-BR"/>
+              </w:rPr>
+              <w:t>B</w:t>
+            </w:r>
+            <w:hyperlink r:id="rId15" w:anchor="/orgs/MS/collections/BRResultadoQualitativoExame/" w:history="1">
+              <w:r>
+                <w:rPr>
+                  <w:rStyle w:val="Hyperlink"/>
+                  <w:rFonts w:ascii="Verdana" w:hAnsi="Verdana"/>
+                  <w:sz w:val="17"/>
+                  <w:szCs w:val="17"/>
+                  <w:lang w:val="pt-BR"/>
+                </w:rPr>
+                <w:t>RResultadoQualitativoExame</w:t>
+              </w:r>
+              <w:proofErr w:type="spellEnd"/>
+            </w:hyperlink>
+          </w:p>
+        </w:tc>
+        <w:tc>
+          <w:tcPr>
+            <w:tcW w:w="2697" w:type="dxa"/>
           </w:tcPr>
           <w:p>
             <w:pPr>
@@ -2767,15 +2384,18 @@
                 <w:lang w:val="en-US"/>
               </w:rPr>
             </w:pPr>
-            <w:r>
-              <w:rPr>
-                <w:rFonts w:ascii="Verdana" w:hAnsi="Verdana"/>
-                <w:sz w:val="17"/>
-                <w:szCs w:val="17"/>
-                <w:lang w:val="en-US"/>
-              </w:rPr>
-              <w:t>Results Presence Absence - SNOMED CT IPS Free Set</w:t>
-            </w:r>
+            <w:hyperlink r:id="rId16" w:anchor="/orgs/HL7/collections/results-presence-absence-uv-ips/" w:history="1">
+              <w:r>
+                <w:rPr>
+                  <w:rStyle w:val="Hyperlink"/>
+                  <w:rFonts w:ascii="Verdana" w:hAnsi="Verdana"/>
+                  <w:sz w:val="17"/>
+                  <w:szCs w:val="17"/>
+                  <w:lang w:val="en-US"/>
+                </w:rPr>
+                <w:t>Results Presence Absence - SNOMED CT IPS Free Set</w:t>
+              </w:r>
+            </w:hyperlink>
           </w:p>
         </w:tc>
       </w:tr>
@@ -2783,58 +2403,6 @@
         <w:trPr>
           <w:trHeight w:val="330"/>
         </w:trPr>
-        <w:tc>
-          <w:tcPr>
-            <w:tcW w:w="1413" w:type="dxa"/>
-          </w:tcPr>
-          <w:p>
-            <w:pPr>
-              <w:rPr>
-                <w:rStyle w:val="constraints"/>
-                <w:rFonts w:ascii="Verdana" w:hAnsi="Verdana"/>
-                <w:sz w:val="17"/>
-                <w:szCs w:val="17"/>
-              </w:rPr>
-            </w:pPr>
-            <w:r>
-              <w:rPr>
-                <w:rStyle w:val="constraints"/>
-                <w:rFonts w:ascii="Verdana" w:hAnsi="Verdana"/>
-                <w:i/>
-                <w:iCs/>
-                <w:sz w:val="17"/>
-                <w:szCs w:val="17"/>
-                <w:lang w:val="pt-BR"/>
-              </w:rPr>
-              <w:t>O</w:t>
-            </w:r>
-            <w:r>
-              <w:rPr>
-                <w:rStyle w:val="constraints"/>
-                <w:i/>
-                <w:iCs/>
-              </w:rPr>
-              <w:t>b</w:t>
-            </w:r>
-            <w:r>
-              <w:rPr>
-                <w:rStyle w:val="constraints"/>
-                <w:i/>
-                <w:iCs/>
-                <w:lang w:val="pt-BR"/>
-              </w:rPr>
-              <w:t>s</w:t>
-            </w:r>
-            <w:r>
-              <w:rPr>
-                <w:rStyle w:val="constraints"/>
-                <w:i/>
-                <w:iCs/>
-              </w:rPr>
-              <w:t>ervation</w:t>
-            </w:r>
-          </w:p>
-        </w:tc>
         <w:tc>
           <w:tcPr>
             <w:tcW w:w="2410" w:type="dxa"/>
@@ -2933,29 +2501,35 @@
         </w:tc>
         <w:tc>
           <w:tcPr>
-            <w:tcW w:w="2126" w:type="dxa"/>
-          </w:tcPr>
-          <w:p>
-            <w:pPr>
-              <w:rPr>
-                <w:rFonts w:ascii="Verdana" w:hAnsi="Verdana"/>
-                <w:sz w:val="17"/>
-                <w:szCs w:val="17"/>
-              </w:rPr>
-            </w:pPr>
-            <w:r>
-              <w:rPr>
-                <w:rFonts w:ascii="Verdana" w:hAnsi="Verdana"/>
-                <w:sz w:val="17"/>
-                <w:szCs w:val="17"/>
-              </w:rPr>
-              <w:t>BRResultadoQualitativoExame</w:t>
-            </w:r>
-          </w:p>
-        </w:tc>
-        <w:tc>
-          <w:tcPr>
-            <w:tcW w:w="2835" w:type="dxa"/>
+            <w:tcW w:w="2264" w:type="dxa"/>
+          </w:tcPr>
+          <w:p>
+            <w:pPr>
+              <w:rPr>
+                <w:rFonts w:ascii="Verdana" w:hAnsi="Verdana"/>
+                <w:sz w:val="17"/>
+                <w:szCs w:val="17"/>
+              </w:rPr>
+            </w:pPr>
+            <w:hyperlink r:id="rId17" w:anchor="/orgs/MS/collections/BRResultadoQualitativoExame/" w:history="1">
+              <w:proofErr w:type="spellStart"/>
+              <w:r>
+                <w:rPr>
+                  <w:rStyle w:val="Hyperlink"/>
+                  <w:rFonts w:ascii="Verdana" w:hAnsi="Verdana"/>
+                  <w:sz w:val="17"/>
+                  <w:szCs w:val="17"/>
+                  <w:lang w:val="pt-BR"/>
+                </w:rPr>
+                <w:t>RResultadoQualitativoExame</w:t>
+              </w:r>
+              <w:proofErr w:type="spellEnd"/>
+            </w:hyperlink>
+          </w:p>
+        </w:tc>
+        <w:tc>
+          <w:tcPr>
+            <w:tcW w:w="2697" w:type="dxa"/>
           </w:tcPr>
           <w:p>
             <w:pPr>
@@ -2979,14 +2553,17 @@
                 <w:szCs w:val="17"/>
               </w:rPr>
             </w:pPr>
-            <w:r>
-              <w:rPr>
-                <w:rFonts w:ascii="Verdana" w:hAnsi="Verdana"/>
-                <w:sz w:val="17"/>
-                <w:szCs w:val="17"/>
-              </w:rPr>
-              <w:t>ObservationInterpretationCodes</w:t>
-            </w:r>
+            <w:hyperlink r:id="rId18" w:anchor="/orgs/HL7/collections/observation-interpretation/" w:history="1">
+              <w:r>
+                <w:rPr>
+                  <w:rStyle w:val="Hyperlink"/>
+                  <w:rFonts w:ascii="Verdana" w:hAnsi="Verdana"/>
+                  <w:sz w:val="17"/>
+                  <w:szCs w:val="17"/>
+                </w:rPr>
+                <w:t>ObservationInterpretationCodes</w:t>
+              </w:r>
+            </w:hyperlink>
           </w:p>
         </w:tc>
       </w:tr>
@@ -2994,58 +2571,6 @@
         <w:trPr>
           <w:trHeight w:val="330"/>
         </w:trPr>
-        <w:tc>
-          <w:tcPr>
-            <w:tcW w:w="1413" w:type="dxa"/>
-          </w:tcPr>
-          <w:p>
-            <w:pPr>
-              <w:rPr>
-                <w:rStyle w:val="constraints"/>
-                <w:rFonts w:ascii="Verdana" w:hAnsi="Verdana"/>
-                <w:sz w:val="17"/>
-                <w:szCs w:val="17"/>
-              </w:rPr>
-            </w:pPr>
-            <w:r>
-              <w:rPr>
-                <w:rStyle w:val="constraints"/>
-                <w:rFonts w:ascii="Verdana" w:hAnsi="Verdana"/>
-                <w:i/>
-                <w:iCs/>
-                <w:sz w:val="17"/>
-                <w:szCs w:val="17"/>
-                <w:lang w:val="pt-BR"/>
-              </w:rPr>
-              <w:t>O</w:t>
-            </w:r>
-            <w:r>
-              <w:rPr>
-                <w:rStyle w:val="constraints"/>
-                <w:i/>
-                <w:iCs/>
-              </w:rPr>
-              <w:t>b</w:t>
-            </w:r>
-            <w:r>
-              <w:rPr>
-                <w:rStyle w:val="constraints"/>
-                <w:i/>
-                <w:iCs/>
-                <w:lang w:val="pt-BR"/>
-              </w:rPr>
-              <w:t>s</w:t>
-            </w:r>
-            <w:r>
-              <w:rPr>
-                <w:rStyle w:val="constraints"/>
-                <w:i/>
-                <w:iCs/>
-              </w:rPr>
-              <w:t>ervation</w:t>
-            </w:r>
-          </w:p>
-        </w:tc>
         <w:tc>
           <w:tcPr>
             <w:tcW w:w="2410" w:type="dxa"/>
@@ -3127,21 +2652,21 @@
         </w:tc>
         <w:tc>
           <w:tcPr>
-            <w:tcW w:w="2126" w:type="dxa"/>
-          </w:tcPr>
-          <w:p>
-            <w:pPr>
-              <w:rPr>
-                <w:rFonts w:ascii="Verdana" w:hAnsi="Verdana"/>
-                <w:sz w:val="17"/>
-                <w:szCs w:val="17"/>
-              </w:rPr>
-            </w:pPr>
-          </w:p>
-        </w:tc>
-        <w:tc>
-          <w:tcPr>
-            <w:tcW w:w="2835" w:type="dxa"/>
+            <w:tcW w:w="2264" w:type="dxa"/>
+          </w:tcPr>
+          <w:p>
+            <w:pPr>
+              <w:rPr>
+                <w:rFonts w:ascii="Verdana" w:hAnsi="Verdana"/>
+                <w:sz w:val="17"/>
+                <w:szCs w:val="17"/>
+              </w:rPr>
+            </w:pPr>
+          </w:p>
+        </w:tc>
+        <w:tc>
+          <w:tcPr>
+            <w:tcW w:w="2697" w:type="dxa"/>
           </w:tcPr>
           <w:p>
             <w:pPr>
@@ -3172,57 +2697,6 @@
         <w:trPr>
           <w:trHeight w:val="330"/>
         </w:trPr>
-        <w:tc>
-          <w:tcPr>
-            <w:tcW w:w="1413" w:type="dxa"/>
-          </w:tcPr>
-          <w:p>
-            <w:pPr>
-              <w:rPr>
-                <w:rFonts w:ascii="Verdana" w:hAnsi="Verdana"/>
-                <w:sz w:val="17"/>
-                <w:szCs w:val="17"/>
-              </w:rPr>
-            </w:pPr>
-            <w:r>
-              <w:rPr>
-                <w:rStyle w:val="constraints"/>
-                <w:rFonts w:ascii="Verdana" w:hAnsi="Verdana"/>
-                <w:i/>
-                <w:iCs/>
-                <w:sz w:val="17"/>
-                <w:szCs w:val="17"/>
-                <w:lang w:val="pt-BR"/>
-              </w:rPr>
-              <w:t>O</w:t>
-            </w:r>
-            <w:r>
-              <w:rPr>
-                <w:rStyle w:val="constraints"/>
-                <w:i/>
-                <w:iCs/>
-              </w:rPr>
-              <w:t>b</w:t>
-            </w:r>
-            <w:r>
-              <w:rPr>
-                <w:rStyle w:val="constraints"/>
-                <w:i/>
-                <w:iCs/>
-                <w:lang w:val="pt-BR"/>
-              </w:rPr>
-              <w:t>s</w:t>
-            </w:r>
-            <w:r>
-              <w:rPr>
-                <w:rStyle w:val="constraints"/>
-                <w:i/>
-                <w:iCs/>
-              </w:rPr>
-              <w:t>ervation</w:t>
-            </w:r>
-          </w:p>
-        </w:tc>
         <w:tc>
           <w:tcPr>
             <w:tcW w:w="2410" w:type="dxa"/>
@@ -3251,6 +2725,7 @@
                 <w:sz w:val="17"/>
                 <w:szCs w:val="17"/>
               </w:rPr>
+              <w:lastRenderedPageBreak/>
               <w:t>text</w:t>
             </w:r>
           </w:p>
@@ -3303,21 +2778,21 @@
         </w:tc>
         <w:tc>
           <w:tcPr>
-            <w:tcW w:w="2126" w:type="dxa"/>
-          </w:tcPr>
-          <w:p>
-            <w:pPr>
-              <w:rPr>
-                <w:rFonts w:ascii="Verdana" w:hAnsi="Verdana"/>
-                <w:sz w:val="17"/>
-                <w:szCs w:val="17"/>
-              </w:rPr>
-            </w:pPr>
-          </w:p>
-        </w:tc>
-        <w:tc>
-          <w:tcPr>
-            <w:tcW w:w="2835" w:type="dxa"/>
+            <w:tcW w:w="2264" w:type="dxa"/>
+          </w:tcPr>
+          <w:p>
+            <w:pPr>
+              <w:rPr>
+                <w:rFonts w:ascii="Verdana" w:hAnsi="Verdana"/>
+                <w:sz w:val="17"/>
+                <w:szCs w:val="17"/>
+              </w:rPr>
+            </w:pPr>
+          </w:p>
+        </w:tc>
+        <w:tc>
+          <w:tcPr>
+            <w:tcW w:w="2697" w:type="dxa"/>
           </w:tcPr>
           <w:p>
             <w:pPr>
@@ -3348,59 +2823,6 @@
         <w:trPr>
           <w:trHeight w:val="330"/>
         </w:trPr>
-        <w:tc>
-          <w:tcPr>
-            <w:tcW w:w="1413" w:type="dxa"/>
-          </w:tcPr>
-          <w:p>
-            <w:pPr>
-              <w:rPr>
-                <w:rStyle w:val="constraints"/>
-                <w:rFonts w:ascii="Verdana" w:hAnsi="Verdana"/>
-                <w:sz w:val="17"/>
-                <w:szCs w:val="17"/>
-              </w:rPr>
-            </w:pPr>
-            <w:r>
-              <w:rPr>
-                <w:rStyle w:val="constraints"/>
-                <w:rFonts w:ascii="Verdana" w:hAnsi="Verdana"/>
-                <w:i/>
-                <w:iCs/>
-                <w:sz w:val="17"/>
-                <w:szCs w:val="17"/>
-                <w:lang w:val="pt-BR"/>
-              </w:rPr>
-              <w:lastRenderedPageBreak/>
-              <w:t>O</w:t>
-            </w:r>
-            <w:r>
-              <w:rPr>
-                <w:rStyle w:val="constraints"/>
-                <w:i/>
-                <w:iCs/>
-              </w:rPr>
-              <w:t>b</w:t>
-            </w:r>
-            <w:r>
-              <w:rPr>
-                <w:rStyle w:val="constraints"/>
-                <w:i/>
-                <w:iCs/>
-                <w:lang w:val="pt-BR"/>
-              </w:rPr>
-              <w:t>s</w:t>
-            </w:r>
-            <w:r>
-              <w:rPr>
-                <w:rStyle w:val="constraints"/>
-                <w:i/>
-                <w:iCs/>
-              </w:rPr>
-              <w:t>ervation</w:t>
-            </w:r>
-          </w:p>
-        </w:tc>
         <w:tc>
           <w:tcPr>
             <w:tcW w:w="2410" w:type="dxa"/>
@@ -3453,6 +2875,7 @@
               </w:rPr>
               <w:t>.</w:t>
             </w:r>
+            <w:proofErr w:type="spellStart"/>
             <w:r>
               <w:rPr>
                 <w:rStyle w:val="constraints"/>
@@ -3460,6 +2883,7 @@
               </w:rPr>
               <w:t>text</w:t>
             </w:r>
+            <w:proofErr w:type="spellEnd"/>
           </w:p>
         </w:tc>
         <w:tc>
@@ -3527,21 +2951,21 @@
         </w:tc>
         <w:tc>
           <w:tcPr>
-            <w:tcW w:w="2126" w:type="dxa"/>
-          </w:tcPr>
-          <w:p>
-            <w:pPr>
-              <w:rPr>
-                <w:rFonts w:ascii="Verdana" w:hAnsi="Verdana"/>
-                <w:sz w:val="17"/>
-                <w:szCs w:val="17"/>
-              </w:rPr>
-            </w:pPr>
-          </w:p>
-        </w:tc>
-        <w:tc>
-          <w:tcPr>
-            <w:tcW w:w="2835" w:type="dxa"/>
+            <w:tcW w:w="2264" w:type="dxa"/>
+          </w:tcPr>
+          <w:p>
+            <w:pPr>
+              <w:rPr>
+                <w:rFonts w:ascii="Verdana" w:hAnsi="Verdana"/>
+                <w:sz w:val="17"/>
+                <w:szCs w:val="17"/>
+              </w:rPr>
+            </w:pPr>
+          </w:p>
+        </w:tc>
+        <w:tc>
+          <w:tcPr>
+            <w:tcW w:w="2697" w:type="dxa"/>
           </w:tcPr>
           <w:p>
             <w:pPr>
@@ -3568,7 +2992,7 @@
               </w:rPr>
               <w:t>(</w:t>
             </w:r>
-            <w:hyperlink r:id="rId6" w:history="1">
+            <w:hyperlink r:id="rId19" w:history="1">
               <w:r>
                 <w:rPr>
                   <w:rStyle w:val="Hyperlink"/>
@@ -3620,52 +3044,7 @@
                 <w:szCs w:val="17"/>
                 <w:lang w:val="en-US"/>
               </w:rPr>
-              <w:t>.</w:t>
-            </w:r>
-            <w:r>
-              <w:rPr>
-                <w:rFonts w:ascii="Verdana" w:hAnsi="Verdana"/>
-                <w:sz w:val="17"/>
-                <w:szCs w:val="17"/>
-                <w:lang w:val="en-US"/>
-              </w:rPr>
-              <w:t>parameter.</w:t>
-            </w:r>
-            <w:r>
-              <w:rPr>
-                <w:rFonts w:ascii="Verdana" w:hAnsi="Verdana"/>
-                <w:sz w:val="17"/>
-                <w:szCs w:val="17"/>
-                <w:lang w:val="en-US"/>
-              </w:rPr>
-              <w:t>where(name=’</w:t>
-            </w:r>
-            <w:r>
-              <w:rPr>
-                <w:rFonts w:ascii="Verdana" w:hAnsi="Verdana"/>
-                <w:sz w:val="17"/>
-                <w:szCs w:val="17"/>
-                <w:lang w:val="en-US"/>
-              </w:rPr>
-              <w:t>property</w:t>
-            </w:r>
-            <w:r>
-              <w:rPr>
-                <w:rFonts w:ascii="Verdana" w:hAnsi="Verdana"/>
-                <w:sz w:val="17"/>
-                <w:szCs w:val="17"/>
-                <w:lang w:val="en-US"/>
-              </w:rPr>
-              <w:t>’).</w:t>
-            </w:r>
-            <w:r>
-              <w:rPr>
-                <w:rFonts w:ascii="Verdana" w:hAnsi="Verdana"/>
-                <w:sz w:val="17"/>
-                <w:szCs w:val="17"/>
-                <w:lang w:val="en-US"/>
-              </w:rPr>
-              <w:t>part.where(name=’METHOD_TYP’).valueString</w:t>
+              <w:t>.parameter.where(name=’property’).part.where(name=’METHOD_TYP’).valueString</w:t>
             </w:r>
           </w:p>
         </w:tc>
@@ -3689,58 +3068,6 @@
         <w:trPr>
           <w:trHeight w:val="330"/>
         </w:trPr>
-        <w:tc>
-          <w:tcPr>
-            <w:tcW w:w="1413" w:type="dxa"/>
-          </w:tcPr>
-          <w:p>
-            <w:pPr>
-              <w:rPr>
-                <w:rStyle w:val="constraints"/>
-                <w:rFonts w:ascii="Verdana" w:hAnsi="Verdana"/>
-                <w:sz w:val="17"/>
-                <w:szCs w:val="17"/>
-              </w:rPr>
-            </w:pPr>
-            <w:r>
-              <w:rPr>
-                <w:rStyle w:val="constraints"/>
-                <w:rFonts w:ascii="Verdana" w:hAnsi="Verdana"/>
-                <w:i/>
-                <w:iCs/>
-                <w:sz w:val="17"/>
-                <w:szCs w:val="17"/>
-                <w:lang w:val="pt-BR"/>
-              </w:rPr>
-              <w:t>O</w:t>
-            </w:r>
-            <w:r>
-              <w:rPr>
-                <w:rStyle w:val="constraints"/>
-                <w:i/>
-                <w:iCs/>
-              </w:rPr>
-              <w:t>b</w:t>
-            </w:r>
-            <w:r>
-              <w:rPr>
-                <w:rStyle w:val="constraints"/>
-                <w:i/>
-                <w:iCs/>
-                <w:lang w:val="pt-BR"/>
-              </w:rPr>
-              <w:t>s</w:t>
-            </w:r>
-            <w:r>
-              <w:rPr>
-                <w:rStyle w:val="constraints"/>
-                <w:i/>
-                <w:iCs/>
-              </w:rPr>
-              <w:t>ervation</w:t>
-            </w:r>
-          </w:p>
-        </w:tc>
         <w:tc>
           <w:tcPr>
             <w:tcW w:w="2410" w:type="dxa"/>
@@ -3839,40 +3166,60 @@
         </w:tc>
         <w:tc>
           <w:tcPr>
-            <w:tcW w:w="2126" w:type="dxa"/>
-          </w:tcPr>
-          <w:p>
-            <w:pPr>
-              <w:rPr>
-                <w:rFonts w:ascii="Verdana" w:hAnsi="Verdana"/>
-                <w:sz w:val="17"/>
-                <w:szCs w:val="17"/>
-              </w:rPr>
-            </w:pPr>
-          </w:p>
-        </w:tc>
-        <w:tc>
-          <w:tcPr>
-            <w:tcW w:w="2835" w:type="dxa"/>
-          </w:tcPr>
-          <w:p>
-            <w:pPr>
-              <w:rPr>
-                <w:rFonts w:ascii="Verdana" w:hAnsi="Verdana"/>
-                <w:sz w:val="17"/>
-                <w:szCs w:val="17"/>
-                <w:lang w:val="pt-BR"/>
-              </w:rPr>
-            </w:pPr>
-            <w:r>
-              <w:rPr>
-                <w:rFonts w:ascii="Verdana" w:hAnsi="Verdana"/>
-                <w:sz w:val="17"/>
-                <w:szCs w:val="17"/>
-                <w:lang w:val="pt-BR"/>
-              </w:rPr>
-              <w:t>Observation.specimen</w:t>
-            </w:r>
+            <w:tcW w:w="2264" w:type="dxa"/>
+          </w:tcPr>
+          <w:p>
+            <w:pPr>
+              <w:rPr>
+                <w:rFonts w:ascii="Verdana" w:hAnsi="Verdana"/>
+                <w:sz w:val="17"/>
+                <w:szCs w:val="17"/>
+                <w:lang w:val="en-US"/>
+              </w:rPr>
+            </w:pPr>
+            <w:hyperlink r:id="rId20" w:anchor="/orgs/MS/sources/BRTipoAmostraGAL/" w:history="1">
+              <w:proofErr w:type="spellStart"/>
+              <w:r>
+                <w:rPr>
+                  <w:rStyle w:val="Hyperlink"/>
+                  <w:rFonts w:ascii="Verdana" w:hAnsi="Verdana"/>
+                  <w:sz w:val="17"/>
+                  <w:szCs w:val="17"/>
+                  <w:lang w:val="en-US"/>
+                </w:rPr>
+                <w:t>BRTipoAmostraGal</w:t>
+              </w:r>
+              <w:proofErr w:type="spellEnd"/>
+            </w:hyperlink>
+          </w:p>
+        </w:tc>
+        <w:tc>
+          <w:tcPr>
+            <w:tcW w:w="2697" w:type="dxa"/>
+          </w:tcPr>
+          <w:p>
+            <w:pPr>
+              <w:rPr>
+                <w:rFonts w:ascii="Verdana" w:hAnsi="Verdana"/>
+                <w:sz w:val="17"/>
+                <w:szCs w:val="17"/>
+                <w:lang w:val="pt-BR"/>
+              </w:rPr>
+            </w:pPr>
+            <w:hyperlink r:id="rId21" w:anchor="/orgs/HL7/collections/ResultsSpecimenTypeSnomedCtIpsFreeSet/" w:history="1">
+              <w:proofErr w:type="spellStart"/>
+              <w:r>
+                <w:rPr>
+                  <w:rStyle w:val="Hyperlink"/>
+                  <w:rFonts w:ascii="Verdana" w:hAnsi="Verdana"/>
+                  <w:sz w:val="17"/>
+                  <w:szCs w:val="17"/>
+                  <w:lang w:val="pt-BR"/>
+                </w:rPr>
+                <w:t>Observation.specimen</w:t>
+              </w:r>
+              <w:proofErr w:type="spellEnd"/>
+            </w:hyperlink>
           </w:p>
         </w:tc>
         <w:tc>
@@ -3894,58 +3241,6 @@
         <w:trPr>
           <w:trHeight w:val="330"/>
         </w:trPr>
-        <w:tc>
-          <w:tcPr>
-            <w:tcW w:w="1413" w:type="dxa"/>
-          </w:tcPr>
-          <w:p>
-            <w:pPr>
-              <w:rPr>
-                <w:rStyle w:val="constraints"/>
-                <w:rFonts w:ascii="Verdana" w:hAnsi="Verdana"/>
-                <w:sz w:val="17"/>
-                <w:szCs w:val="17"/>
-              </w:rPr>
-            </w:pPr>
-            <w:r>
-              <w:rPr>
-                <w:rStyle w:val="constraints"/>
-                <w:rFonts w:ascii="Verdana" w:hAnsi="Verdana"/>
-                <w:i/>
-                <w:iCs/>
-                <w:sz w:val="17"/>
-                <w:szCs w:val="17"/>
-                <w:lang w:val="pt-BR"/>
-              </w:rPr>
-              <w:t>O</w:t>
-            </w:r>
-            <w:r>
-              <w:rPr>
-                <w:rStyle w:val="constraints"/>
-                <w:i/>
-                <w:iCs/>
-              </w:rPr>
-              <w:t>b</w:t>
-            </w:r>
-            <w:r>
-              <w:rPr>
-                <w:rStyle w:val="constraints"/>
-                <w:i/>
-                <w:iCs/>
-                <w:lang w:val="pt-BR"/>
-              </w:rPr>
-              <w:t>s</w:t>
-            </w:r>
-            <w:r>
-              <w:rPr>
-                <w:rStyle w:val="constraints"/>
-                <w:i/>
-                <w:iCs/>
-              </w:rPr>
-              <w:t>ervation</w:t>
-            </w:r>
-          </w:p>
-        </w:tc>
         <w:tc>
           <w:tcPr>
             <w:tcW w:w="2410" w:type="dxa"/>
@@ -3988,6 +3283,7 @@
               </w:rPr>
               <w:t>.</w:t>
             </w:r>
+            <w:proofErr w:type="spellStart"/>
             <w:r>
               <w:rPr>
                 <w:rStyle w:val="constraints"/>
@@ -3995,6 +3291,7 @@
               </w:rPr>
               <w:t>text</w:t>
             </w:r>
+            <w:proofErr w:type="spellEnd"/>
           </w:p>
         </w:tc>
         <w:tc>
@@ -4054,21 +3351,21 @@
         </w:tc>
         <w:tc>
           <w:tcPr>
-            <w:tcW w:w="2126" w:type="dxa"/>
-          </w:tcPr>
-          <w:p>
-            <w:pPr>
-              <w:rPr>
-                <w:rFonts w:ascii="Verdana" w:hAnsi="Verdana"/>
-                <w:sz w:val="17"/>
-                <w:szCs w:val="17"/>
-              </w:rPr>
-            </w:pPr>
-          </w:p>
-        </w:tc>
-        <w:tc>
-          <w:tcPr>
-            <w:tcW w:w="2835" w:type="dxa"/>
+            <w:tcW w:w="2264" w:type="dxa"/>
+          </w:tcPr>
+          <w:p>
+            <w:pPr>
+              <w:rPr>
+                <w:rFonts w:ascii="Verdana" w:hAnsi="Verdana"/>
+                <w:sz w:val="17"/>
+                <w:szCs w:val="17"/>
+              </w:rPr>
+            </w:pPr>
+          </w:p>
+        </w:tc>
+        <w:tc>
+          <w:tcPr>
+            <w:tcW w:w="2697" w:type="dxa"/>
           </w:tcPr>
           <w:p>
             <w:pPr>
@@ -5431,7 +4728,7 @@
         <w:kern w:val="2"/>
         <w:sz w:val="24"/>
         <w:szCs w:val="24"/>
-        <w:lang w:eastAsia="en-US" w:bidi="ar-SA"/>
+        <w:lang w:val="en-BR" w:eastAsia="en-US" w:bidi="ar-SA"/>
         <w14:ligatures w14:val="standardContextual"/>
       </w:rPr>
     </w:rPrDefault>

</xml_diff>